<commit_message>
fix: tests génération de document
</commit_message>
<xml_diff>
--- a/packages/backend/src/_static/custom-docs/attestation_postale.template.docx
+++ b/packages/backend/src/_static/custom-docs/attestation_postale.template.docx
@@ -541,16 +541,8 @@
         <w:t xml:space="preserve"> : </w:t>
       </w:r>
     </w:p>
-    <w:p>
-      <w:pPr>
-        <w:rPr>
-          <w:b/>
-          <w:bCs/>
-        </w:rPr>
-      </w:pPr>
-      <w:r>
-        <w:br/>
-      </w:r>
+    <w:p/>
+    <w:p>
       <w:r>
         <w:rPr>
           <w:b/>
@@ -704,14 +696,7 @@
         <w:t>,</w:t>
       </w:r>
     </w:p>
-    <w:p>
-      <w:pPr>
-        <w:rPr>
-          <w:b/>
-          <w:bCs/>
-        </w:rPr>
-      </w:pPr>
-    </w:p>
+    <w:p/>
     <w:p>
       <w:pPr>
         <w:rPr>
@@ -774,31 +759,33 @@
     </w:p>
     <w:p>
       <w:pPr>
-        <w:rPr>
-          <w:b/>
-          <w:bCs/>
-        </w:rPr>
-      </w:pPr>
-    </w:p>
-    <w:p>
-      <w:pPr>
-        <w:ind w:left="7797" w:right="-6"/>
-        <w:rPr>
-          <w:b/>
-          <w:bCs/>
-        </w:rPr>
-      </w:pPr>
-      <w:r>
-        <w:rPr>
-          <w:b/>
-          <w:bCs/>
-        </w:rPr>
-        <w:t xml:space="preserve"> </w:t>
-      </w:r>
-      <w:r>
-        <w:rPr>
-          <w:b/>
-          <w:bCs/>
+        <w:jc w:val="right"/>
+        <w:rPr>
+          <w:rFonts w:cstheme="minorHAnsi"/>
+          <w:b/>
+          <w:bCs/>
+          <w:sz w:val="22"/>
+          <w:szCs w:val="22"/>
+        </w:rPr>
+      </w:pPr>
+    </w:p>
+    <w:p>
+      <w:pPr>
+        <w:jc w:val="right"/>
+        <w:rPr>
+          <w:rFonts w:cstheme="minorHAnsi"/>
+          <w:b/>
+          <w:bCs/>
+          <w:sz w:val="22"/>
+          <w:szCs w:val="22"/>
+        </w:rPr>
+      </w:pPr>
+      <w:r>
+        <w:rPr>
+          <w:b/>
+          <w:bCs/>
+          <w:sz w:val="22"/>
+          <w:szCs w:val="22"/>
         </w:rPr>
         <w:t>SIGNATURE</w:t>
       </w:r>

</xml_diff>

<commit_message>
fix(docs): correction des codes postaux
</commit_message>
<xml_diff>
--- a/packages/backend/src/_static/custom-docs/attestation_postale.template.docx
+++ b/packages/backend/src/_static/custom-docs/attestation_postale.template.docx
@@ -65,7 +65,28 @@
           <w:b/>
           <w:bCs/>
         </w:rPr>
-        <w:t>{STRUCTURE_VILLE}, {STRUCTURE_CODE_POSTAL}</w:t>
+        <w:t>{STRUCTURE_CODE_POSTAL}</w:t>
+      </w:r>
+      <w:r>
+        <w:rPr>
+          <w:b/>
+          <w:bCs/>
+        </w:rPr>
+        <w:t>,</w:t>
+      </w:r>
+      <w:r>
+        <w:rPr>
+          <w:b/>
+          <w:bCs/>
+        </w:rPr>
+        <w:t xml:space="preserve"> </w:t>
+      </w:r>
+      <w:r>
+        <w:rPr>
+          <w:b/>
+          <w:bCs/>
+        </w:rPr>
+        <w:t>{STRUCTURE_VILLE}</w:t>
       </w:r>
     </w:p>
     <w:p/>
@@ -584,6 +605,27 @@
           <w:b/>
           <w:bCs/>
         </w:rPr>
+        <w:t>{STRUCTURE_CODE_POSTAL}</w:t>
+      </w:r>
+      <w:r>
+        <w:rPr>
+          <w:b/>
+          <w:bCs/>
+        </w:rPr>
+        <w:t>,</w:t>
+      </w:r>
+      <w:r>
+        <w:rPr>
+          <w:b/>
+          <w:bCs/>
+        </w:rPr>
+        <w:t xml:space="preserve"> </w:t>
+      </w:r>
+      <w:r>
+        <w:rPr>
+          <w:b/>
+          <w:bCs/>
+        </w:rPr>
         <w:t>{</w:t>
       </w:r>
       <w:r>
@@ -599,34 +641,6 @@
           <w:bCs/>
         </w:rPr>
         <w:t>VILLE}</w:t>
-      </w:r>
-      <w:r>
-        <w:rPr>
-          <w:b/>
-          <w:bCs/>
-        </w:rPr>
-        <w:t xml:space="preserve">, </w:t>
-      </w:r>
-      <w:r>
-        <w:rPr>
-          <w:b/>
-          <w:bCs/>
-        </w:rPr>
-        <w:t>{</w:t>
-      </w:r>
-      <w:r>
-        <w:rPr>
-          <w:b/>
-          <w:bCs/>
-        </w:rPr>
-        <w:t>STRUCTURE_</w:t>
-      </w:r>
-      <w:r>
-        <w:rPr>
-          <w:b/>
-          <w:bCs/>
-        </w:rPr>
-        <w:t>CODE_POSTAL}</w:t>
       </w:r>
     </w:p>
     <w:p>

</xml_diff>

<commit_message>
fix(docs): ajout de l'adresse de réception du courrier
</commit_message>
<xml_diff>
--- a/packages/backend/src/_static/custom-docs/attestation_postale.template.docx
+++ b/packages/backend/src/_static/custom-docs/attestation_postale.template.docx
@@ -583,6 +583,13 @@
           <w:b/>
           <w:bCs/>
         </w:rPr>
+        <w:t>COURRIER_</w:t>
+      </w:r>
+      <w:r>
+        <w:rPr>
+          <w:b/>
+          <w:bCs/>
+        </w:rPr>
         <w:t>ADRESSE</w:t>
       </w:r>
       <w:r>
@@ -605,7 +612,21 @@
           <w:b/>
           <w:bCs/>
         </w:rPr>
-        <w:t>{STRUCTURE_CODE_POSTAL}</w:t>
+        <w:t>{STRUCTURE_</w:t>
+      </w:r>
+      <w:r>
+        <w:rPr>
+          <w:b/>
+          <w:bCs/>
+        </w:rPr>
+        <w:t>COURRIER_</w:t>
+      </w:r>
+      <w:r>
+        <w:rPr>
+          <w:b/>
+          <w:bCs/>
+        </w:rPr>
+        <w:t>CODE_POSTAL}</w:t>
       </w:r>
       <w:r>
         <w:rPr>
@@ -634,6 +655,13 @@
           <w:bCs/>
         </w:rPr>
         <w:t>STRUCTURE_</w:t>
+      </w:r>
+      <w:r>
+        <w:rPr>
+          <w:b/>
+          <w:bCs/>
+        </w:rPr>
+        <w:t>COURRIER_</w:t>
       </w:r>
       <w:r>
         <w:rPr>

</xml_diff>

<commit_message>
fix(frontend): fix typo & update cerfa model
</commit_message>
<xml_diff>
--- a/packages/backend/src/_static/custom-docs/attestation_postale.template.docx
+++ b/packages/backend/src/_static/custom-docs/attestation_postale.template.docx
@@ -568,7 +568,21 @@
           <w:b/>
           <w:bCs/>
         </w:rPr>
-        <w:t>Ayants-droit</w:t>
+        <w:t>Ayants</w:t>
+      </w:r>
+      <w:r>
+        <w:rPr>
+          <w:b/>
+          <w:bCs/>
+        </w:rPr>
+        <w:t xml:space="preserve"> </w:t>
+      </w:r>
+      <w:r>
+        <w:rPr>
+          <w:b/>
+          <w:bCs/>
+        </w:rPr>
+        <w:t>droit</w:t>
       </w:r>
       <w:r>
         <w:rPr>

</xml_diff>